<commit_message>
Add to the report our branching strategy
</commit_message>
<xml_diff>
--- a/src/main/resources/docs/sprint-1/Technical-report-2.3.2.docx
+++ b/src/main/resources/docs/sprint-1/Technical-report-2.3.2.docx
@@ -80,132 +80,195 @@
         <w:rPr>
           <w:lang w:val="es-ES"/>
         </w:rPr>
-        <w:t xml:space="preserve">Los documentos se van a encontrar en la carpeta </w:t>
-      </w:r>
-      <w:proofErr w:type="spellStart"/>
-      <w:r>
-        <w:rPr>
-          <w:lang w:val="es-ES"/>
-        </w:rPr>
-        <w:t>src</w:t>
-      </w:r>
-      <w:proofErr w:type="spellEnd"/>
-      <w:r>
-        <w:rPr>
-          <w:lang w:val="es-ES"/>
-        </w:rPr>
-        <w:t>/</w:t>
-      </w:r>
-      <w:proofErr w:type="spellStart"/>
-      <w:r>
-        <w:rPr>
-          <w:lang w:val="es-ES"/>
-        </w:rPr>
-        <w:t>main</w:t>
-      </w:r>
-      <w:proofErr w:type="spellEnd"/>
-      <w:r>
-        <w:rPr>
-          <w:lang w:val="es-ES"/>
-        </w:rPr>
-        <w:t>/</w:t>
-      </w:r>
-      <w:proofErr w:type="spellStart"/>
-      <w:r>
-        <w:rPr>
-          <w:lang w:val="es-ES"/>
-        </w:rPr>
-        <w:t>resources</w:t>
-      </w:r>
-      <w:proofErr w:type="spellEnd"/>
-      <w:r>
-        <w:rPr>
-          <w:lang w:val="es-ES"/>
-        </w:rPr>
-        <w:t>/</w:t>
-      </w:r>
-      <w:proofErr w:type="spellStart"/>
-      <w:r>
-        <w:rPr>
-          <w:lang w:val="es-ES"/>
-        </w:rPr>
-        <w:t>docs</w:t>
-      </w:r>
-      <w:proofErr w:type="spellEnd"/>
-      <w:r>
-        <w:rPr>
-          <w:lang w:val="es-ES"/>
-        </w:rPr>
-        <w:t xml:space="preserve"> habiendo una carpeta de documentos por cada sprint a realizar. La aplicación irá también en la carpeta </w:t>
-      </w:r>
-      <w:proofErr w:type="spellStart"/>
-      <w:r>
-        <w:rPr>
-          <w:lang w:val="es-ES"/>
-        </w:rPr>
-        <w:t>src</w:t>
-      </w:r>
-      <w:proofErr w:type="spellEnd"/>
-      <w:r>
-        <w:rPr>
-          <w:lang w:val="es-ES"/>
-        </w:rPr>
-        <w:t>/</w:t>
-      </w:r>
-      <w:proofErr w:type="spellStart"/>
-      <w:r>
-        <w:rPr>
-          <w:lang w:val="es-ES"/>
-        </w:rPr>
-        <w:t>main</w:t>
-      </w:r>
-      <w:proofErr w:type="spellEnd"/>
-      <w:r>
-        <w:rPr>
-          <w:lang w:val="es-ES"/>
-        </w:rPr>
-        <w:t>/java</w:t>
-      </w:r>
-    </w:p>
-    <w:p>
-      <w:pPr>
-        <w:rPr>
-          <w:lang w:val="es-ES"/>
-        </w:rPr>
-      </w:pPr>
-      <w:r>
-        <w:rPr>
-          <w:lang w:val="es-ES"/>
-        </w:rPr>
-        <w:t xml:space="preserve">Vamos a seguir la metodología de </w:t>
-      </w:r>
-      <w:proofErr w:type="spellStart"/>
-      <w:r>
-        <w:rPr>
-          <w:lang w:val="es-ES"/>
-        </w:rPr>
-        <w:t>GitFlow</w:t>
-      </w:r>
-      <w:proofErr w:type="spellEnd"/>
-      <w:r>
-        <w:rPr>
-          <w:lang w:val="es-ES"/>
-        </w:rPr>
-        <w:t xml:space="preserve"> para el desarrollo, por lo tanto, vamos a tener dos ramas por defecto. La rama máster es la rama con el producto estable en producción, y la rama </w:t>
-      </w:r>
-      <w:proofErr w:type="spellStart"/>
-      <w:r>
-        <w:rPr>
-          <w:lang w:val="es-ES"/>
-        </w:rPr>
-        <w:t>develop</w:t>
-      </w:r>
-      <w:proofErr w:type="spellEnd"/>
-      <w:r>
-        <w:rPr>
-          <w:lang w:val="es-ES"/>
-        </w:rPr>
-        <w:t xml:space="preserve"> es la rama donde están las nuevas funcionalidades que aún no están en producción.</w:t>
+        <w:t>Los documentos se van a encontrar en la carpeta src/main/resources/docs habiendo una carpeta de documentos por cada sprint a realizar. La aplicación irá también en la carpeta src/main/java</w:t>
+      </w:r>
+    </w:p>
+    <w:p>
+      <w:pPr>
+        <w:rPr>
+          <w:lang w:val="es-ES"/>
+        </w:rPr>
+      </w:pPr>
+      <w:r>
+        <w:rPr>
+          <w:lang w:val="es-ES"/>
+        </w:rPr>
+        <w:t>Vamos a seguir la metodología de GitFlow para el desarrollo, por lo tanto, vamos a tener dos ramas por defecto. La rama máster es la rama con el producto estable en producción, y la rama develop es la rama donde están las nuevas funcionalidades que aún no están en producción.</w:t>
+      </w:r>
+    </w:p>
+    <w:p>
+      <w:pPr>
+        <w:pStyle w:val="Ttulo1"/>
+        <w:rPr>
+          <w:shd w:val="clear" w:color="auto" w:fill="FFFFFF"/>
+          <w:lang w:val="es-ES"/>
+        </w:rPr>
+      </w:pPr>
+      <w:r>
+        <w:rPr>
+          <w:shd w:val="clear" w:color="auto" w:fill="FFFFFF"/>
+          <w:lang w:val="es-ES"/>
+        </w:rPr>
+        <w:t>Estrategia de ramas, basada en Git Flow e incluyendo la revisión por pares</w:t>
+      </w:r>
+    </w:p>
+    <w:p>
+      <w:pPr>
+        <w:rPr>
+          <w:lang w:val="es-ES"/>
+        </w:rPr>
+      </w:pPr>
+    </w:p>
+    <w:p>
+      <w:pPr>
+        <w:pStyle w:val="Ttulo2"/>
+        <w:rPr>
+          <w:lang w:val="es-ES"/>
+        </w:rPr>
+      </w:pPr>
+      <w:r>
+        <w:rPr>
+          <w:lang w:val="es-ES"/>
+        </w:rPr>
+        <w:t>Cómo desarrollar las ramas de funcionalidades</w:t>
+      </w:r>
+    </w:p>
+    <w:p>
+      <w:pPr>
+        <w:rPr>
+          <w:lang w:val="es-ES"/>
+        </w:rPr>
+      </w:pPr>
+      <w:r>
+        <w:rPr>
+          <w:lang w:val="es-ES"/>
+        </w:rPr>
+        <w:t xml:space="preserve">Se va a crear una rama a partir de la rama develop, la convención de nombres será </w:t>
+      </w:r>
+    </w:p>
+    <w:p>
+      <w:pPr>
+        <w:rPr>
+          <w:lang w:val="es-ES"/>
+        </w:rPr>
+      </w:pPr>
+      <w:r>
+        <w:rPr>
+          <w:lang w:val="es-ES"/>
+        </w:rPr>
+        <w:t>feature/x-nombre-separado-por-guiones</w:t>
+      </w:r>
+    </w:p>
+    <w:p>
+      <w:pPr>
+        <w:rPr>
+          <w:lang w:val="es-ES"/>
+        </w:rPr>
+      </w:pPr>
+      <w:r>
+        <w:rPr>
+          <w:lang w:val="es-ES"/>
+        </w:rPr>
+        <w:t>Donde x es el número de la tarea y nombre es el nombre de dicha tarea. Una vez terminado de desarrollar dicha funcionalidad se hará un push de la rama, se creará una pull request de dicho push y se asignará un peer reviewer.</w:t>
+      </w:r>
+    </w:p>
+    <w:p>
+      <w:pPr>
+        <w:rPr>
+          <w:lang w:val="es-ES"/>
+        </w:rPr>
+      </w:pPr>
+      <w:r>
+        <w:rPr>
+          <w:lang w:val="es-ES"/>
+        </w:rPr>
+        <w:t>La tarea se moverá a la columna In review y se le asociará la pull request correspondiente. Una vez el peer reviewer dé el visto bueno se hará merge de dicha pull request y se moverá la tarea a done cerrándola.</w:t>
+      </w:r>
+    </w:p>
+    <w:p>
+      <w:pPr>
+        <w:pStyle w:val="Ttulo2"/>
+        <w:rPr>
+          <w:lang w:val="es-ES"/>
+        </w:rPr>
+      </w:pPr>
+      <w:r>
+        <w:rPr>
+          <w:lang w:val="es-ES"/>
+        </w:rPr>
+        <w:t>Cómo preparar la versión de producción</w:t>
+      </w:r>
+    </w:p>
+    <w:p>
+      <w:pPr>
+        <w:rPr>
+          <w:lang w:val="es-ES"/>
+        </w:rPr>
+      </w:pPr>
+      <w:r>
+        <w:rPr>
+          <w:lang w:val="es-ES"/>
+        </w:rPr>
+        <w:t>Una vez terminadas las funcionalidades y añadidas a la rama de develop, se va a crear una nueva rama con el nombre de release/x.y.z donde x.y.z es la versión del producto. En esa rama se va a preparar el repositorio para la puesta en producción, añadiendo información metadata necesaria y arreglos de bugs menores.</w:t>
+      </w:r>
+    </w:p>
+    <w:p>
+      <w:pPr>
+        <w:rPr>
+          <w:lang w:val="es-ES"/>
+        </w:rPr>
+      </w:pPr>
+      <w:r>
+        <w:rPr>
+          <w:lang w:val="es-ES"/>
+        </w:rPr>
+        <w:t xml:space="preserve">Una vez terminada la rama de release se va a hacer merge con la rama de </w:t>
+      </w:r>
+      <w:r>
+        <w:rPr>
+          <w:lang w:val="es-ES"/>
+        </w:rPr>
+        <w:t>máster</w:t>
+      </w:r>
+      <w:r>
+        <w:rPr>
+          <w:lang w:val="es-ES"/>
+        </w:rPr>
+        <w:t xml:space="preserve">. </w:t>
+      </w:r>
+    </w:p>
+    <w:p>
+      <w:pPr>
+        <w:pStyle w:val="Ttulo2"/>
+        <w:rPr>
+          <w:lang w:val="es-ES"/>
+        </w:rPr>
+      </w:pPr>
+      <w:r>
+        <w:rPr>
+          <w:lang w:val="es-ES"/>
+        </w:rPr>
+        <w:t>Cómo arreglar los bugs en producción</w:t>
+      </w:r>
+    </w:p>
+    <w:p>
+      <w:pPr>
+        <w:rPr>
+          <w:lang w:val="es-ES"/>
+        </w:rPr>
+      </w:pPr>
+      <w:r>
+        <w:rPr>
+          <w:lang w:val="es-ES"/>
+        </w:rPr>
+        <w:t xml:space="preserve">Si hay algún error crítico en producción que requiera reparación inmediata se va a crear una rama a partir de master con el nombre hotfix/x.y.z siendo x.y.z la versión siguiente a la versión de producción. </w:t>
+      </w:r>
+      <w:r>
+        <w:rPr>
+          <w:lang w:val="es-ES"/>
+        </w:rPr>
+        <w:tab/>
+        <w:t>Una vez que se han resuelto los errores se vuelve a hacer merge con la rama de master.</w:t>
       </w:r>
     </w:p>
     <w:sectPr>

</xml_diff>

<commit_message>
Task #11 Politica de Versionado
</commit_message>
<xml_diff>
--- a/src/main/resources/docs/sprint-1/Technical-report-2.3.2.docx
+++ b/src/main/resources/docs/sprint-1/Technical-report-2.3.2.docx
@@ -80,20 +80,132 @@
         <w:rPr>
           <w:lang w:val="es-ES"/>
         </w:rPr>
-        <w:t>Los documentos se van a encontrar en la carpeta src/main/resources/docs habiendo una carpeta de documentos por cada sprint a realizar. La aplicación irá también en la carpeta src/main/java</w:t>
-      </w:r>
-    </w:p>
-    <w:p>
-      <w:pPr>
-        <w:rPr>
-          <w:lang w:val="es-ES"/>
-        </w:rPr>
-      </w:pPr>
-      <w:r>
-        <w:rPr>
-          <w:lang w:val="es-ES"/>
-        </w:rPr>
-        <w:t>Vamos a seguir la metodología de GitFlow para el desarrollo, por lo tanto, vamos a tener dos ramas por defecto. La rama máster es la rama con el producto estable en producción, y la rama develop es la rama donde están las nuevas funcionalidades que aún no están en producción.</w:t>
+        <w:t xml:space="preserve">Los documentos se van a encontrar en la carpeta </w:t>
+      </w:r>
+      <w:proofErr w:type="spellStart"/>
+      <w:r>
+        <w:rPr>
+          <w:lang w:val="es-ES"/>
+        </w:rPr>
+        <w:t>src</w:t>
+      </w:r>
+      <w:proofErr w:type="spellEnd"/>
+      <w:r>
+        <w:rPr>
+          <w:lang w:val="es-ES"/>
+        </w:rPr>
+        <w:t>/</w:t>
+      </w:r>
+      <w:proofErr w:type="spellStart"/>
+      <w:r>
+        <w:rPr>
+          <w:lang w:val="es-ES"/>
+        </w:rPr>
+        <w:t>main</w:t>
+      </w:r>
+      <w:proofErr w:type="spellEnd"/>
+      <w:r>
+        <w:rPr>
+          <w:lang w:val="es-ES"/>
+        </w:rPr>
+        <w:t>/</w:t>
+      </w:r>
+      <w:proofErr w:type="spellStart"/>
+      <w:r>
+        <w:rPr>
+          <w:lang w:val="es-ES"/>
+        </w:rPr>
+        <w:t>resources</w:t>
+      </w:r>
+      <w:proofErr w:type="spellEnd"/>
+      <w:r>
+        <w:rPr>
+          <w:lang w:val="es-ES"/>
+        </w:rPr>
+        <w:t>/</w:t>
+      </w:r>
+      <w:proofErr w:type="spellStart"/>
+      <w:r>
+        <w:rPr>
+          <w:lang w:val="es-ES"/>
+        </w:rPr>
+        <w:t>docs</w:t>
+      </w:r>
+      <w:proofErr w:type="spellEnd"/>
+      <w:r>
+        <w:rPr>
+          <w:lang w:val="es-ES"/>
+        </w:rPr>
+        <w:t xml:space="preserve"> habiendo una carpeta de documentos por cada sprint a realizar. La aplicación irá también en la carpeta </w:t>
+      </w:r>
+      <w:proofErr w:type="spellStart"/>
+      <w:r>
+        <w:rPr>
+          <w:lang w:val="es-ES"/>
+        </w:rPr>
+        <w:t>src</w:t>
+      </w:r>
+      <w:proofErr w:type="spellEnd"/>
+      <w:r>
+        <w:rPr>
+          <w:lang w:val="es-ES"/>
+        </w:rPr>
+        <w:t>/</w:t>
+      </w:r>
+      <w:proofErr w:type="spellStart"/>
+      <w:r>
+        <w:rPr>
+          <w:lang w:val="es-ES"/>
+        </w:rPr>
+        <w:t>main</w:t>
+      </w:r>
+      <w:proofErr w:type="spellEnd"/>
+      <w:r>
+        <w:rPr>
+          <w:lang w:val="es-ES"/>
+        </w:rPr>
+        <w:t>/java</w:t>
+      </w:r>
+    </w:p>
+    <w:p>
+      <w:pPr>
+        <w:rPr>
+          <w:lang w:val="es-ES"/>
+        </w:rPr>
+      </w:pPr>
+      <w:r>
+        <w:rPr>
+          <w:lang w:val="es-ES"/>
+        </w:rPr>
+        <w:t xml:space="preserve">Vamos a seguir la metodología de </w:t>
+      </w:r>
+      <w:proofErr w:type="spellStart"/>
+      <w:r>
+        <w:rPr>
+          <w:lang w:val="es-ES"/>
+        </w:rPr>
+        <w:t>GitFlow</w:t>
+      </w:r>
+      <w:proofErr w:type="spellEnd"/>
+      <w:r>
+        <w:rPr>
+          <w:lang w:val="es-ES"/>
+        </w:rPr>
+        <w:t xml:space="preserve"> para el desarrollo, por lo tanto, vamos a tener dos ramas por defecto. La rama máster es la rama con el producto estable en producción, y la rama </w:t>
+      </w:r>
+      <w:proofErr w:type="spellStart"/>
+      <w:r>
+        <w:rPr>
+          <w:lang w:val="es-ES"/>
+        </w:rPr>
+        <w:t>develop</w:t>
+      </w:r>
+      <w:proofErr w:type="spellEnd"/>
+      <w:r>
+        <w:rPr>
+          <w:lang w:val="es-ES"/>
+        </w:rPr>
+        <w:t xml:space="preserve"> es la rama donde están las nuevas funcionalidades que aún no están en producción.</w:t>
       </w:r>
     </w:p>
     <w:p>
@@ -143,46 +255,236 @@
         <w:rPr>
           <w:lang w:val="es-ES"/>
         </w:rPr>
-        <w:t xml:space="preserve">Se va a crear una rama a partir de la rama develop, la convención de nombres será </w:t>
-      </w:r>
-    </w:p>
-    <w:p>
-      <w:pPr>
-        <w:rPr>
-          <w:lang w:val="es-ES"/>
-        </w:rPr>
-      </w:pPr>
-      <w:r>
-        <w:rPr>
-          <w:lang w:val="es-ES"/>
-        </w:rPr>
-        <w:t>feature/x-nombre-separado-por-guiones</w:t>
-      </w:r>
-    </w:p>
-    <w:p>
-      <w:pPr>
-        <w:rPr>
-          <w:lang w:val="es-ES"/>
-        </w:rPr>
-      </w:pPr>
-      <w:r>
-        <w:rPr>
-          <w:lang w:val="es-ES"/>
-        </w:rPr>
-        <w:t>Donde x es el número de la tarea y nombre es el nombre de dicha tarea. Una vez terminado de desarrollar dicha funcionalidad se hará un push de la rama, se creará una pull request de dicho push y se asignará un peer reviewer.</w:t>
-      </w:r>
-    </w:p>
-    <w:p>
-      <w:pPr>
-        <w:rPr>
-          <w:lang w:val="es-ES"/>
-        </w:rPr>
-      </w:pPr>
-      <w:r>
-        <w:rPr>
-          <w:lang w:val="es-ES"/>
-        </w:rPr>
-        <w:t>La tarea se moverá a la columna In review y se le asociará la pull request correspondiente. Una vez el peer reviewer dé el visto bueno se hará merge de dicha pull request y se moverá la tarea a done cerrándola.</w:t>
+        <w:t xml:space="preserve">Se va a crear una rama a partir de la rama </w:t>
+      </w:r>
+      <w:proofErr w:type="spellStart"/>
+      <w:r>
+        <w:rPr>
+          <w:lang w:val="es-ES"/>
+        </w:rPr>
+        <w:t>develop</w:t>
+      </w:r>
+      <w:proofErr w:type="spellEnd"/>
+      <w:r>
+        <w:rPr>
+          <w:lang w:val="es-ES"/>
+        </w:rPr>
+        <w:t xml:space="preserve">, la convención de nombres será </w:t>
+      </w:r>
+    </w:p>
+    <w:p>
+      <w:pPr>
+        <w:rPr>
+          <w:lang w:val="es-ES"/>
+        </w:rPr>
+      </w:pPr>
+      <w:proofErr w:type="spellStart"/>
+      <w:r>
+        <w:rPr>
+          <w:lang w:val="es-ES"/>
+        </w:rPr>
+        <w:t>feature</w:t>
+      </w:r>
+      <w:proofErr w:type="spellEnd"/>
+      <w:r>
+        <w:rPr>
+          <w:lang w:val="es-ES"/>
+        </w:rPr>
+        <w:t>/x-nombre-separado-por-guiones</w:t>
+      </w:r>
+    </w:p>
+    <w:p>
+      <w:pPr>
+        <w:rPr>
+          <w:lang w:val="es-ES"/>
+        </w:rPr>
+      </w:pPr>
+      <w:r>
+        <w:rPr>
+          <w:lang w:val="es-ES"/>
+        </w:rPr>
+        <w:t xml:space="preserve">Donde x es el número de la tarea y nombre es el nombre de dicha tarea. Una vez terminado de desarrollar dicha funcionalidad se hará un </w:t>
+      </w:r>
+      <w:proofErr w:type="spellStart"/>
+      <w:r>
+        <w:rPr>
+          <w:lang w:val="es-ES"/>
+        </w:rPr>
+        <w:t>push</w:t>
+      </w:r>
+      <w:proofErr w:type="spellEnd"/>
+      <w:r>
+        <w:rPr>
+          <w:lang w:val="es-ES"/>
+        </w:rPr>
+        <w:t xml:space="preserve"> de la rama, se creará una </w:t>
+      </w:r>
+      <w:proofErr w:type="spellStart"/>
+      <w:r>
+        <w:rPr>
+          <w:lang w:val="es-ES"/>
+        </w:rPr>
+        <w:t>pull</w:t>
+      </w:r>
+      <w:proofErr w:type="spellEnd"/>
+      <w:r>
+        <w:rPr>
+          <w:lang w:val="es-ES"/>
+        </w:rPr>
+        <w:t xml:space="preserve"> </w:t>
+      </w:r>
+      <w:proofErr w:type="spellStart"/>
+      <w:r>
+        <w:rPr>
+          <w:lang w:val="es-ES"/>
+        </w:rPr>
+        <w:t>request</w:t>
+      </w:r>
+      <w:proofErr w:type="spellEnd"/>
+      <w:r>
+        <w:rPr>
+          <w:lang w:val="es-ES"/>
+        </w:rPr>
+        <w:t xml:space="preserve"> de dicho </w:t>
+      </w:r>
+      <w:proofErr w:type="spellStart"/>
+      <w:r>
+        <w:rPr>
+          <w:lang w:val="es-ES"/>
+        </w:rPr>
+        <w:t>push</w:t>
+      </w:r>
+      <w:proofErr w:type="spellEnd"/>
+      <w:r>
+        <w:rPr>
+          <w:lang w:val="es-ES"/>
+        </w:rPr>
+        <w:t xml:space="preserve"> y se asignará un peer </w:t>
+      </w:r>
+      <w:proofErr w:type="spellStart"/>
+      <w:r>
+        <w:rPr>
+          <w:lang w:val="es-ES"/>
+        </w:rPr>
+        <w:t>reviewer</w:t>
+      </w:r>
+      <w:proofErr w:type="spellEnd"/>
+      <w:r>
+        <w:rPr>
+          <w:lang w:val="es-ES"/>
+        </w:rPr>
+        <w:t>.</w:t>
+      </w:r>
+    </w:p>
+    <w:p>
+      <w:pPr>
+        <w:rPr>
+          <w:lang w:val="es-ES"/>
+        </w:rPr>
+      </w:pPr>
+      <w:r>
+        <w:rPr>
+          <w:lang w:val="es-ES"/>
+        </w:rPr>
+        <w:t xml:space="preserve">La tarea se moverá a la columna In </w:t>
+      </w:r>
+      <w:proofErr w:type="spellStart"/>
+      <w:r>
+        <w:rPr>
+          <w:lang w:val="es-ES"/>
+        </w:rPr>
+        <w:t>review</w:t>
+      </w:r>
+      <w:proofErr w:type="spellEnd"/>
+      <w:r>
+        <w:rPr>
+          <w:lang w:val="es-ES"/>
+        </w:rPr>
+        <w:t xml:space="preserve"> y se le asociará la </w:t>
+      </w:r>
+      <w:proofErr w:type="spellStart"/>
+      <w:r>
+        <w:rPr>
+          <w:lang w:val="es-ES"/>
+        </w:rPr>
+        <w:t>pull</w:t>
+      </w:r>
+      <w:proofErr w:type="spellEnd"/>
+      <w:r>
+        <w:rPr>
+          <w:lang w:val="es-ES"/>
+        </w:rPr>
+        <w:t xml:space="preserve"> </w:t>
+      </w:r>
+      <w:proofErr w:type="spellStart"/>
+      <w:r>
+        <w:rPr>
+          <w:lang w:val="es-ES"/>
+        </w:rPr>
+        <w:t>request</w:t>
+      </w:r>
+      <w:proofErr w:type="spellEnd"/>
+      <w:r>
+        <w:rPr>
+          <w:lang w:val="es-ES"/>
+        </w:rPr>
+        <w:t xml:space="preserve"> correspondiente. Una vez el peer </w:t>
+      </w:r>
+      <w:proofErr w:type="spellStart"/>
+      <w:r>
+        <w:rPr>
+          <w:lang w:val="es-ES"/>
+        </w:rPr>
+        <w:t>reviewer</w:t>
+      </w:r>
+      <w:proofErr w:type="spellEnd"/>
+      <w:r>
+        <w:rPr>
+          <w:lang w:val="es-ES"/>
+        </w:rPr>
+        <w:t xml:space="preserve"> dé el visto bueno se hará </w:t>
+      </w:r>
+      <w:proofErr w:type="spellStart"/>
+      <w:r>
+        <w:rPr>
+          <w:lang w:val="es-ES"/>
+        </w:rPr>
+        <w:t>merge</w:t>
+      </w:r>
+      <w:proofErr w:type="spellEnd"/>
+      <w:r>
+        <w:rPr>
+          <w:lang w:val="es-ES"/>
+        </w:rPr>
+        <w:t xml:space="preserve"> de dicha </w:t>
+      </w:r>
+      <w:proofErr w:type="spellStart"/>
+      <w:r>
+        <w:rPr>
+          <w:lang w:val="es-ES"/>
+        </w:rPr>
+        <w:t>pull</w:t>
+      </w:r>
+      <w:proofErr w:type="spellEnd"/>
+      <w:r>
+        <w:rPr>
+          <w:lang w:val="es-ES"/>
+        </w:rPr>
+        <w:t xml:space="preserve"> </w:t>
+      </w:r>
+      <w:proofErr w:type="spellStart"/>
+      <w:r>
+        <w:rPr>
+          <w:lang w:val="es-ES"/>
+        </w:rPr>
+        <w:t>request</w:t>
+      </w:r>
+      <w:proofErr w:type="spellEnd"/>
+      <w:r>
+        <w:rPr>
+          <w:lang w:val="es-ES"/>
+        </w:rPr>
+        <w:t xml:space="preserve"> y se moverá la tarea a done cerrándola.</w:t>
       </w:r>
     </w:p>
     <w:p>
@@ -209,20 +511,126 @@
         <w:rPr>
           <w:lang w:val="es-ES"/>
         </w:rPr>
-        <w:t>Una vez terminadas las funcionalidades y añadidas a la rama de develop, se va a crear una nueva rama con el nombre de release/x.y.z donde x.y.z es la versión del producto. En esa rama se va a preparar el repositorio para la puesta en producción, añadiendo información metadata necesaria y arreglos de bugs menores.</w:t>
-      </w:r>
-    </w:p>
-    <w:p>
-      <w:pPr>
-        <w:rPr>
-          <w:lang w:val="es-ES"/>
-        </w:rPr>
-      </w:pPr>
-      <w:r>
-        <w:rPr>
-          <w:lang w:val="es-ES"/>
-        </w:rPr>
-        <w:t xml:space="preserve">Una vez terminada la rama de release se va a hacer merge con la rama de </w:t>
+        <w:t xml:space="preserve">Una vez terminadas las funcionalidades y añadidas a la rama de </w:t>
+      </w:r>
+      <w:proofErr w:type="spellStart"/>
+      <w:r>
+        <w:rPr>
+          <w:lang w:val="es-ES"/>
+        </w:rPr>
+        <w:t>develop</w:t>
+      </w:r>
+      <w:proofErr w:type="spellEnd"/>
+      <w:r>
+        <w:rPr>
+          <w:lang w:val="es-ES"/>
+        </w:rPr>
+        <w:t xml:space="preserve">, se va a crear una nueva rama con el nombre de </w:t>
+      </w:r>
+      <w:proofErr w:type="spellStart"/>
+      <w:r>
+        <w:rPr>
+          <w:lang w:val="es-ES"/>
+        </w:rPr>
+        <w:t>release</w:t>
+      </w:r>
+      <w:proofErr w:type="spellEnd"/>
+      <w:r>
+        <w:rPr>
+          <w:lang w:val="es-ES"/>
+        </w:rPr>
+        <w:t>/</w:t>
+      </w:r>
+      <w:proofErr w:type="spellStart"/>
+      <w:r>
+        <w:rPr>
+          <w:lang w:val="es-ES"/>
+        </w:rPr>
+        <w:t>x.</w:t>
+      </w:r>
+      <w:proofErr w:type="gramStart"/>
+      <w:r>
+        <w:rPr>
+          <w:lang w:val="es-ES"/>
+        </w:rPr>
+        <w:t>y.z</w:t>
+      </w:r>
+      <w:proofErr w:type="spellEnd"/>
+      <w:proofErr w:type="gramEnd"/>
+      <w:r>
+        <w:rPr>
+          <w:lang w:val="es-ES"/>
+        </w:rPr>
+        <w:t xml:space="preserve"> donde </w:t>
+      </w:r>
+      <w:proofErr w:type="spellStart"/>
+      <w:r>
+        <w:rPr>
+          <w:lang w:val="es-ES"/>
+        </w:rPr>
+        <w:t>x.y.z</w:t>
+      </w:r>
+      <w:proofErr w:type="spellEnd"/>
+      <w:r>
+        <w:rPr>
+          <w:lang w:val="es-ES"/>
+        </w:rPr>
+        <w:t xml:space="preserve"> es la versión del producto. En esa rama se va a preparar el repositorio para la puesta en producción, añadiendo información </w:t>
+      </w:r>
+      <w:proofErr w:type="spellStart"/>
+      <w:r>
+        <w:rPr>
+          <w:lang w:val="es-ES"/>
+        </w:rPr>
+        <w:t>metadata</w:t>
+      </w:r>
+      <w:proofErr w:type="spellEnd"/>
+      <w:r>
+        <w:rPr>
+          <w:lang w:val="es-ES"/>
+        </w:rPr>
+        <w:t xml:space="preserve"> necesaria y arreglos de bugs menores.</w:t>
+      </w:r>
+    </w:p>
+    <w:p>
+      <w:pPr>
+        <w:rPr>
+          <w:lang w:val="es-ES"/>
+        </w:rPr>
+      </w:pPr>
+      <w:r>
+        <w:rPr>
+          <w:lang w:val="es-ES"/>
+        </w:rPr>
+        <w:t xml:space="preserve">Una vez terminada la rama de </w:t>
+      </w:r>
+      <w:proofErr w:type="spellStart"/>
+      <w:r>
+        <w:rPr>
+          <w:lang w:val="es-ES"/>
+        </w:rPr>
+        <w:t>release</w:t>
+      </w:r>
+      <w:proofErr w:type="spellEnd"/>
+      <w:r>
+        <w:rPr>
+          <w:lang w:val="es-ES"/>
+        </w:rPr>
+        <w:t xml:space="preserve"> se va a hacer </w:t>
+      </w:r>
+      <w:proofErr w:type="spellStart"/>
+      <w:r>
+        <w:rPr>
+          <w:lang w:val="es-ES"/>
+        </w:rPr>
+        <w:t>merge</w:t>
+      </w:r>
+      <w:proofErr w:type="spellEnd"/>
+      <w:r>
+        <w:rPr>
+          <w:lang w:val="es-ES"/>
+        </w:rPr>
+        <w:t xml:space="preserve"> con la rama de </w:t>
       </w:r>
       <w:r>
         <w:rPr>
@@ -261,15 +669,223 @@
         <w:rPr>
           <w:lang w:val="es-ES"/>
         </w:rPr>
-        <w:t xml:space="preserve">Si hay algún error crítico en producción que requiera reparación inmediata se va a crear una rama a partir de master con el nombre hotfix/x.y.z siendo x.y.z la versión siguiente a la versión de producción. </w:t>
+        <w:t xml:space="preserve">Si hay algún error crítico en producción que requiera reparación inmediata se va a crear una rama a partir de master con el nombre </w:t>
+      </w:r>
+      <w:proofErr w:type="spellStart"/>
+      <w:r>
+        <w:rPr>
+          <w:lang w:val="es-ES"/>
+        </w:rPr>
+        <w:t>hotfix</w:t>
+      </w:r>
+      <w:proofErr w:type="spellEnd"/>
+      <w:r>
+        <w:rPr>
+          <w:lang w:val="es-ES"/>
+        </w:rPr>
+        <w:t>/</w:t>
+      </w:r>
+      <w:proofErr w:type="spellStart"/>
+      <w:r>
+        <w:rPr>
+          <w:lang w:val="es-ES"/>
+        </w:rPr>
+        <w:t>x.</w:t>
+      </w:r>
+      <w:proofErr w:type="gramStart"/>
+      <w:r>
+        <w:rPr>
+          <w:lang w:val="es-ES"/>
+        </w:rPr>
+        <w:t>y.z</w:t>
+      </w:r>
+      <w:proofErr w:type="spellEnd"/>
+      <w:proofErr w:type="gramEnd"/>
+      <w:r>
+        <w:rPr>
+          <w:lang w:val="es-ES"/>
+        </w:rPr>
+        <w:t xml:space="preserve"> siendo </w:t>
+      </w:r>
+      <w:proofErr w:type="spellStart"/>
+      <w:r>
+        <w:rPr>
+          <w:lang w:val="es-ES"/>
+        </w:rPr>
+        <w:t>x.y.z</w:t>
+      </w:r>
+      <w:proofErr w:type="spellEnd"/>
+      <w:r>
+        <w:rPr>
+          <w:lang w:val="es-ES"/>
+        </w:rPr>
+        <w:t xml:space="preserve"> la versión siguiente a la versión de producción. </w:t>
       </w:r>
       <w:r>
         <w:rPr>
           <w:lang w:val="es-ES"/>
         </w:rPr>
         <w:tab/>
-        <w:t>Una vez que se han resuelto los errores se vuelve a hacer merge con la rama de master.</w:t>
-      </w:r>
+        <w:t xml:space="preserve">Una vez que se han resuelto los errores se vuelve a hacer </w:t>
+      </w:r>
+      <w:proofErr w:type="spellStart"/>
+      <w:r>
+        <w:rPr>
+          <w:lang w:val="es-ES"/>
+        </w:rPr>
+        <w:t>merge</w:t>
+      </w:r>
+      <w:proofErr w:type="spellEnd"/>
+      <w:r>
+        <w:rPr>
+          <w:lang w:val="es-ES"/>
+        </w:rPr>
+        <w:t xml:space="preserve"> con la rama de </w:t>
+      </w:r>
+      <w:proofErr w:type="gramStart"/>
+      <w:r>
+        <w:rPr>
+          <w:lang w:val="es-ES"/>
+        </w:rPr>
+        <w:t>master</w:t>
+      </w:r>
+      <w:proofErr w:type="gramEnd"/>
+      <w:r>
+        <w:rPr>
+          <w:lang w:val="es-ES"/>
+        </w:rPr>
+        <w:t>.</w:t>
+      </w:r>
+    </w:p>
+    <w:p>
+      <w:pPr>
+        <w:rPr>
+          <w:rFonts w:asciiTheme="majorHAnsi" w:eastAsiaTheme="majorEastAsia" w:hAnsiTheme="majorHAnsi" w:cstheme="majorBidi"/>
+          <w:color w:val="2F5496" w:themeColor="accent1" w:themeShade="BF"/>
+          <w:sz w:val="32"/>
+          <w:szCs w:val="32"/>
+          <w:lang w:val="es-ES"/>
+        </w:rPr>
+      </w:pPr>
+      <w:r>
+        <w:rPr>
+          <w:lang w:val="es-ES"/>
+        </w:rPr>
+        <w:br w:type="page"/>
+      </w:r>
+    </w:p>
+    <w:p>
+      <w:pPr>
+        <w:pStyle w:val="Ttulo1"/>
+        <w:rPr>
+          <w:lang w:val="es-ES"/>
+        </w:rPr>
+      </w:pPr>
+      <w:r>
+        <w:rPr>
+          <w:lang w:val="es-ES"/>
+        </w:rPr>
+        <w:lastRenderedPageBreak/>
+        <w:t>Política de versionado</w:t>
+      </w:r>
+    </w:p>
+    <w:p>
+      <w:pPr>
+        <w:rPr>
+          <w:lang w:val="es-ES"/>
+        </w:rPr>
+      </w:pPr>
+      <w:r>
+        <w:rPr>
+          <w:lang w:val="es-ES"/>
+        </w:rPr>
+        <w:t xml:space="preserve">Para el versionado de nuestro proyecto seguiremos la nomenclatura recomendada de </w:t>
+      </w:r>
+      <w:proofErr w:type="spellStart"/>
+      <w:r>
+        <w:rPr>
+          <w:lang w:val="es-ES"/>
+        </w:rPr>
+        <w:t>GitFlow</w:t>
+      </w:r>
+      <w:proofErr w:type="spellEnd"/>
+      <w:r>
+        <w:rPr>
+          <w:lang w:val="es-ES"/>
+        </w:rPr>
+        <w:t>:</w:t>
+      </w:r>
+    </w:p>
+    <w:p>
+      <w:pPr>
+        <w:rPr>
+          <w:lang w:val="es-ES"/>
+        </w:rPr>
+      </w:pPr>
+      <w:r>
+        <w:rPr>
+          <w:lang w:val="es-ES"/>
+        </w:rPr>
+        <w:t>Versión X.Y.Z-</w:t>
+      </w:r>
+      <w:proofErr w:type="spellStart"/>
+      <w:r>
+        <w:rPr>
+          <w:lang w:val="es-ES"/>
+        </w:rPr>
+        <w:t>Label</w:t>
+      </w:r>
+      <w:proofErr w:type="spellEnd"/>
+      <w:r>
+        <w:rPr>
+          <w:lang w:val="es-ES"/>
+        </w:rPr>
+        <w:t xml:space="preserve"> donde X representa cambios mayores en el proyecto y rompe con la compatibilidad de versiones anteriores, Y representa cambios menores, pero no provoca incompatibilidades de versiones anteriores, Z que denotará pequeños cambios para corrección de errores y </w:t>
+      </w:r>
+      <w:proofErr w:type="spellStart"/>
+      <w:r>
+        <w:rPr>
+          <w:i/>
+          <w:iCs/>
+          <w:lang w:val="es-ES"/>
+        </w:rPr>
+        <w:t>Label</w:t>
+      </w:r>
+      <w:proofErr w:type="spellEnd"/>
+      <w:r>
+        <w:rPr>
+          <w:i/>
+          <w:iCs/>
+          <w:lang w:val="es-ES"/>
+        </w:rPr>
+        <w:t xml:space="preserve"> </w:t>
+      </w:r>
+      <w:r>
+        <w:rPr>
+          <w:lang w:val="es-ES"/>
+        </w:rPr>
+        <w:t>que representará versiones previas a la publicación.</w:t>
+      </w:r>
+    </w:p>
+    <w:p>
+      <w:pPr>
+        <w:rPr>
+          <w:lang w:val="es-ES"/>
+        </w:rPr>
+      </w:pPr>
+      <w:r>
+        <w:rPr>
+          <w:lang w:val="es-ES"/>
+        </w:rPr>
+        <w:t>Cualquier cambio en una versión posterior provocará el reinicio de la numeración de sus posiciones anteriores, por ejemplo. Si pasamos de 1.9.2 a 1.10.0 o 2.0.0.</w:t>
+      </w:r>
+    </w:p>
+    <w:p>
+      <w:pPr>
+        <w:rPr>
+          <w:lang w:val="es-ES"/>
+        </w:rPr>
+      </w:pPr>
     </w:p>
     <w:sectPr>
       <w:pgSz w:w="11906" w:h="16838"/>

</xml_diff>